<commit_message>
update report in uat file
</commit_message>
<xml_diff>
--- a/DBA(Digital barrier analysis)/Additional features/report on Issues in UAT.docx
+++ b/DBA(Digital barrier analysis)/Additional features/report on Issues in UAT.docx
@@ -9,7 +9,6 @@
           <w:rFonts w:ascii="Frutiger LT 45 Light" w:hAnsi="Frutiger LT 45 Light"/>
         </w:rPr>
       </w:pPr>
-      <w:bookmarkStart w:id="0" w:name="_GoBack"/>
       <w:r>
         <w:rPr>
           <w:rFonts w:ascii="Frutiger LT 45 Light" w:hAnsi="Frutiger LT 45 Light"/>
@@ -17,7 +16,6 @@
         <w:t>Issues in UAT:</w:t>
       </w:r>
     </w:p>
-    <w:bookmarkEnd w:id="0"/>
     <w:p>
       <w:pPr>
         <w:pStyle w:val="Heading2"/>
@@ -90,37 +88,77 @@
           <w:color w:val="FF0000"/>
           <w:szCs w:val="20"/>
         </w:rPr>
-        <w:t>It does what it says here, but it is a question if the heading “Language options” should be changed to something like “Version options”. The first time I picked another ‘language’, I expected the text in the area with “Pre-defined lists” to be in the language that I picked, until I realized that this is steered by the normal language selection. So it is not really the language we are selecting, but the country specific version of the tool.</w:t>
-      </w:r>
-    </w:p>
-    <w:p>
-      <w:pPr>
-        <w:pStyle w:val="ListParagraph"/>
+        <w:t>It does what it says here, but it is a question if the heading “Language options” should be changed to something like “Version options”. The first time I picked another ‘language’, I expected the text in the area with “Pre-defined lists” to be in the language that I picked, until I realized that this is steered by the normal language selection. So it is not really the language we are selecting, but the count</w:t>
+      </w:r>
+      <w:r>
         <w:rPr>
           <w:rFonts w:ascii="Frutiger LT 45 Light" w:hAnsi="Frutiger LT 45 Light"/>
           <w:color w:val="FF0000"/>
           <w:szCs w:val="20"/>
         </w:rPr>
-      </w:pPr>
-    </w:p>
-    <w:p>
-      <w:pPr>
-        <w:pStyle w:val="ListParagraph"/>
-        <w:ind w:left="1080"/>
-        <w:rPr>
-          <w:rFonts w:ascii="Frutiger LT 45 Light" w:hAnsi="Frutiger LT 45 Light"/>
-          <w:b/>
-          <w:szCs w:val="20"/>
-        </w:rPr>
-      </w:pPr>
-      <w:r>
-        <w:rPr>
-          <w:rFonts w:ascii="Frutiger LT 45 Light" w:hAnsi="Frutiger LT 45 Light"/>
-          <w:b/>
-          <w:szCs w:val="20"/>
-        </w:rPr>
-        <w:t>The language of the text in the predefined list should be according to the language selected from the side menu not the normal language selection.</w:t>
-      </w:r>
+        <w:t>ry specific version of the tool.</w:t>
+      </w:r>
+    </w:p>
+    <w:p>
+      <w:pPr>
+        <w:pStyle w:val="ListParagraph"/>
+        <w:ind w:left="1080"/>
+        <w:rPr>
+          <w:rFonts w:ascii="Frutiger LT 45 Light" w:hAnsi="Frutiger LT 45 Light"/>
+          <w:b/>
+          <w:szCs w:val="20"/>
+        </w:rPr>
+      </w:pPr>
+    </w:p>
+    <w:tbl>
+      <w:tblPr>
+        <w:tblStyle w:val="TableGrid"/>
+        <w:tblW w:w="0" w:type="auto"/>
+        <w:tblInd w:w="1080" w:type="dxa"/>
+        <w:tblLook w:val="04A0" w:firstRow="1" w:lastRow="0" w:firstColumn="1" w:lastColumn="0" w:noHBand="0" w:noVBand="1"/>
+      </w:tblPr>
+      <w:tblGrid>
+        <w:gridCol w:w="8270"/>
+      </w:tblGrid>
+      <w:tr>
+        <w:tc>
+          <w:tcPr>
+            <w:tcW w:w="9350" w:type="dxa"/>
+          </w:tcPr>
+          <w:p>
+            <w:pPr>
+              <w:pStyle w:val="ListParagraph"/>
+              <w:ind w:left="0"/>
+              <w:rPr>
+                <w:rFonts w:ascii="Frutiger LT 45 Light" w:hAnsi="Frutiger LT 45 Light"/>
+                <w:b/>
+                <w:color w:val="92D050"/>
+                <w:szCs w:val="20"/>
+              </w:rPr>
+            </w:pPr>
+            <w:r>
+              <w:rPr>
+                <w:rFonts w:ascii="Frutiger LT 45 Light" w:hAnsi="Frutiger LT 45 Light"/>
+                <w:b/>
+                <w:color w:val="385623" w:themeColor="accent6" w:themeShade="80"/>
+                <w:szCs w:val="20"/>
+              </w:rPr>
+              <w:t xml:space="preserve">The existing flow seems much better than the requested change. </w:t>
+            </w:r>
+          </w:p>
+        </w:tc>
+      </w:tr>
+    </w:tbl>
+    <w:p>
+      <w:pPr>
+        <w:pStyle w:val="ListParagraph"/>
+        <w:ind w:left="1080"/>
+        <w:rPr>
+          <w:rFonts w:ascii="Frutiger LT 45 Light" w:hAnsi="Frutiger LT 45 Light"/>
+          <w:b/>
+          <w:szCs w:val="20"/>
+        </w:rPr>
+      </w:pPr>
     </w:p>
     <w:p>
       <w:pPr>
@@ -201,50 +239,54 @@
         </w:rPr>
       </w:pPr>
     </w:p>
-    <w:p>
-      <w:pPr>
-        <w:pStyle w:val="ListParagraph"/>
-        <w:ind w:left="1080"/>
-        <w:rPr>
-          <w:rFonts w:ascii="Frutiger LT 45 Light" w:hAnsi="Frutiger LT 45 Light"/>
-          <w:b/>
-          <w:szCs w:val="20"/>
-        </w:rPr>
-      </w:pPr>
-      <w:r>
-        <w:rPr>
-          <w:rFonts w:ascii="Frutiger LT 45 Light" w:hAnsi="Frutiger LT 45 Light"/>
-          <w:b/>
-          <w:szCs w:val="20"/>
-        </w:rPr>
-        <w:t xml:space="preserve">Test result: </w:t>
-      </w:r>
-      <w:r>
-        <w:rPr>
-          <w:rFonts w:ascii="Frutiger LT 45 Light" w:hAnsi="Frutiger LT 45 Light"/>
-          <w:b/>
-          <w:szCs w:val="20"/>
-        </w:rPr>
-        <w:t xml:space="preserve">This issue was not </w:t>
-      </w:r>
-      <w:proofErr w:type="gramStart"/>
-      <w:r>
-        <w:rPr>
-          <w:rFonts w:ascii="Frutiger LT 45 Light" w:hAnsi="Frutiger LT 45 Light"/>
-          <w:b/>
-          <w:szCs w:val="20"/>
-        </w:rPr>
-        <w:t>be</w:t>
-      </w:r>
-      <w:proofErr w:type="gramEnd"/>
-      <w:r>
-        <w:rPr>
-          <w:rFonts w:ascii="Frutiger LT 45 Light" w:hAnsi="Frutiger LT 45 Light"/>
-          <w:b/>
-          <w:szCs w:val="20"/>
-        </w:rPr>
-        <w:t xml:space="preserve"> replicated. The potential incident can be deleting. </w:t>
-      </w:r>
+    <w:tbl>
+      <w:tblPr>
+        <w:tblStyle w:val="TableGrid"/>
+        <w:tblW w:w="0" w:type="auto"/>
+        <w:tblInd w:w="1080" w:type="dxa"/>
+        <w:tblLook w:val="04A0" w:firstRow="1" w:lastRow="0" w:firstColumn="1" w:lastColumn="0" w:noHBand="0" w:noVBand="1"/>
+      </w:tblPr>
+      <w:tblGrid>
+        <w:gridCol w:w="8270"/>
+      </w:tblGrid>
+      <w:tr>
+        <w:tc>
+          <w:tcPr>
+            <w:tcW w:w="9350" w:type="dxa"/>
+          </w:tcPr>
+          <w:p>
+            <w:pPr>
+              <w:pStyle w:val="ListParagraph"/>
+              <w:ind w:left="0"/>
+              <w:rPr>
+                <w:rFonts w:ascii="Frutiger LT 45 Light" w:hAnsi="Frutiger LT 45 Light"/>
+                <w:b/>
+                <w:szCs w:val="20"/>
+              </w:rPr>
+            </w:pPr>
+            <w:r>
+              <w:rPr>
+                <w:rFonts w:ascii="Frutiger LT 45 Light" w:hAnsi="Frutiger LT 45 Light"/>
+                <w:b/>
+                <w:color w:val="385623" w:themeColor="accent6" w:themeShade="80"/>
+                <w:szCs w:val="20"/>
+              </w:rPr>
+              <w:t>Tested in IE and other browsers, it seems okay.</w:t>
+            </w:r>
+          </w:p>
+        </w:tc>
+      </w:tr>
+    </w:tbl>
+    <w:p>
+      <w:pPr>
+        <w:pStyle w:val="ListParagraph"/>
+        <w:ind w:left="1080"/>
+        <w:rPr>
+          <w:rFonts w:ascii="Frutiger LT 45 Light" w:hAnsi="Frutiger LT 45 Light"/>
+          <w:b/>
+          <w:szCs w:val="20"/>
+        </w:rPr>
+      </w:pPr>
     </w:p>
     <w:p>
       <w:pPr>
@@ -310,23 +352,27 @@
         <w:pStyle w:val="ListParagraph"/>
         <w:ind w:left="1080"/>
         <w:rPr>
-          <w:rFonts w:ascii="Frutiger LT 45 Light" w:hAnsi="Frutiger LT 45 Light"/>
-        </w:rPr>
-      </w:pPr>
-      <w:r>
-        <w:rPr>
-          <w:rFonts w:ascii="Frutiger LT 45 Light" w:hAnsi="Frutiger LT 45 Light"/>
-        </w:rPr>
-        <w:t xml:space="preserve">Remarks: </w:t>
-      </w:r>
-      <w:r>
-        <w:rPr>
           <w:rFonts w:ascii="Frutiger LT 45 Light" w:eastAsia="SimSun" w:hAnsi="Frutiger LT 45 Light" w:cs="Times New Roman"/>
           <w:color w:val="FF0000"/>
           <w:sz w:val="20"/>
           <w:szCs w:val="20"/>
           <w:lang w:val="en-GB" w:eastAsia="ja-JP"/>
         </w:rPr>
+      </w:pPr>
+      <w:r>
+        <w:rPr>
+          <w:rFonts w:ascii="Frutiger LT 45 Light" w:hAnsi="Frutiger LT 45 Light"/>
+        </w:rPr>
+        <w:t xml:space="preserve">Remarks: </w:t>
+      </w:r>
+      <w:r>
+        <w:rPr>
+          <w:rFonts w:ascii="Frutiger LT 45 Light" w:eastAsia="SimSun" w:hAnsi="Frutiger LT 45 Light" w:cs="Times New Roman"/>
+          <w:color w:val="FF0000"/>
+          <w:sz w:val="20"/>
+          <w:szCs w:val="20"/>
+          <w:lang w:val="en-GB" w:eastAsia="ja-JP"/>
+        </w:rPr>
         <w:t>Nothing happened when clicking on the Update button (no reaction) after adding a barrier to an existing record.</w:t>
       </w:r>
     </w:p>
@@ -336,89 +382,64 @@
         <w:ind w:left="1080"/>
         <w:rPr>
           <w:rFonts w:ascii="Frutiger LT 45 Light" w:hAnsi="Frutiger LT 45 Light"/>
-        </w:rPr>
-      </w:pPr>
-    </w:p>
-    <w:p>
-      <w:pPr>
-        <w:pStyle w:val="ListParagraph"/>
-        <w:ind w:left="1080"/>
-        <w:rPr>
-          <w:rFonts w:ascii="Frutiger LT 45 Light" w:hAnsi="Frutiger LT 45 Light"/>
-          <w:b/>
-        </w:rPr>
-      </w:pPr>
-      <w:r>
-        <w:rPr>
-          <w:rFonts w:ascii="Frutiger LT 45 Light" w:hAnsi="Frutiger LT 45 Light"/>
-          <w:b/>
-        </w:rPr>
-        <w:t xml:space="preserve">Test result: On the first two records the edit function was working fine, but on the third record I changed the consequence type and the </w:t>
-      </w:r>
-      <w:r>
-        <w:rPr>
-          <w:rFonts w:ascii="Frutiger LT 45 Light" w:hAnsi="Frutiger LT 45 Light"/>
-          <w:b/>
-        </w:rPr>
-        <w:t>current risk ranking field and while clicking on the update button nothing happened. 501 error occurred.</w:t>
-      </w:r>
-    </w:p>
-    <w:p>
-      <w:pPr>
-        <w:pStyle w:val="ListParagraph"/>
-        <w:ind w:left="1080"/>
-        <w:rPr>
-          <w:rFonts w:ascii="Frutiger LT 45 Light" w:hAnsi="Frutiger LT 45 Light"/>
-        </w:rPr>
-      </w:pPr>
-      <w:r>
-        <w:rPr>
-          <w:rFonts w:ascii="Frutiger LT 45 Light" w:hAnsi="Frutiger LT 45 Light"/>
-          <w:noProof/>
-        </w:rPr>
-        <w:lastRenderedPageBreak/>
-        <w:drawing>
-          <wp:inline distT="0" distB="0" distL="0" distR="0">
-            <wp:extent cx="5119819" cy="2308860"/>
-            <wp:effectExtent l="0" t="0" r="5080" b="0"/>
-            <wp:docPr id="1" name="Picture 1"/>
-            <wp:cNvGraphicFramePr>
-              <a:graphicFrameLocks xmlns:a="http://schemas.openxmlformats.org/drawingml/2006/main" noChangeAspect="1"/>
-            </wp:cNvGraphicFramePr>
-            <a:graphic xmlns:a="http://schemas.openxmlformats.org/drawingml/2006/main">
-              <a:graphicData uri="http://schemas.openxmlformats.org/drawingml/2006/picture">
-                <pic:pic xmlns:pic="http://schemas.openxmlformats.org/drawingml/2006/picture">
-                  <pic:nvPicPr>
-                    <pic:cNvPr id="1" name="Issue 17.PNG"/>
-                    <pic:cNvPicPr/>
-                  </pic:nvPicPr>
-                  <pic:blipFill>
-                    <a:blip r:embed="rId5" cstate="print">
-                      <a:extLst>
-                        <a:ext uri="{28A0092B-C50C-407E-A947-70E740481C1C}">
-                          <a14:useLocalDpi xmlns:a14="http://schemas.microsoft.com/office/drawing/2010/main" val="0"/>
-                        </a:ext>
-                      </a:extLst>
-                    </a:blip>
-                    <a:stretch>
-                      <a:fillRect/>
-                    </a:stretch>
-                  </pic:blipFill>
-                  <pic:spPr>
-                    <a:xfrm>
-                      <a:off x="0" y="0"/>
-                      <a:ext cx="5146826" cy="2321039"/>
-                    </a:xfrm>
-                    <a:prstGeom prst="rect">
-                      <a:avLst/>
-                    </a:prstGeom>
-                  </pic:spPr>
-                </pic:pic>
-              </a:graphicData>
-            </a:graphic>
-          </wp:inline>
-        </w:drawing>
-      </w:r>
+          <w:b/>
+        </w:rPr>
+      </w:pPr>
+    </w:p>
+    <w:tbl>
+      <w:tblPr>
+        <w:tblStyle w:val="TableGrid"/>
+        <w:tblW w:w="0" w:type="auto"/>
+        <w:tblInd w:w="1080" w:type="dxa"/>
+        <w:tblLook w:val="04A0" w:firstRow="1" w:lastRow="0" w:firstColumn="1" w:lastColumn="0" w:noHBand="0" w:noVBand="1"/>
+      </w:tblPr>
+      <w:tblGrid>
+        <w:gridCol w:w="8270"/>
+      </w:tblGrid>
+      <w:tr>
+        <w:tc>
+          <w:tcPr>
+            <w:tcW w:w="9350" w:type="dxa"/>
+          </w:tcPr>
+          <w:p>
+            <w:pPr>
+              <w:pStyle w:val="ListParagraph"/>
+              <w:ind w:left="0"/>
+              <w:rPr>
+                <w:rFonts w:ascii="Frutiger LT 45 Light" w:hAnsi="Frutiger LT 45 Light"/>
+                <w:b/>
+              </w:rPr>
+            </w:pPr>
+            <w:r>
+              <w:rPr>
+                <w:rFonts w:ascii="Frutiger LT 45 Light" w:hAnsi="Frutiger LT 45 Light"/>
+                <w:b/>
+                <w:color w:val="385623" w:themeColor="accent6" w:themeShade="80"/>
+              </w:rPr>
+              <w:t>The issue is resolved.</w:t>
+            </w:r>
+          </w:p>
+        </w:tc>
+      </w:tr>
+    </w:tbl>
+    <w:p>
+      <w:pPr>
+        <w:pStyle w:val="ListParagraph"/>
+        <w:ind w:left="1080"/>
+        <w:rPr>
+          <w:rFonts w:ascii="Frutiger LT 45 Light" w:hAnsi="Frutiger LT 45 Light"/>
+          <w:b/>
+        </w:rPr>
+      </w:pPr>
+    </w:p>
+    <w:p>
+      <w:pPr>
+        <w:pStyle w:val="ListParagraph"/>
+        <w:ind w:left="1080"/>
+        <w:rPr>
+          <w:rFonts w:ascii="Frutiger LT 45 Light" w:hAnsi="Frutiger LT 45 Light"/>
+        </w:rPr>
+      </w:pPr>
     </w:p>
     <w:p>
       <w:pPr>
@@ -469,70 +490,66 @@
           <w:rFonts w:ascii="Frutiger LT 45 Light" w:hAnsi="Frutiger LT 45 Light"/>
           <w:color w:val="FF0000"/>
         </w:rPr>
-        <w:t>I got the following failure message (in Norwegian) whe</w:t>
-      </w:r>
-      <w:r>
-        <w:rPr>
-          <w:rFonts w:ascii="Frutiger LT 45 Light" w:hAnsi="Frutiger LT 45 Light"/>
-          <w:color w:val="FF0000"/>
-        </w:rPr>
-        <w:t xml:space="preserve">n trying to open the Excel file. </w:t>
-      </w:r>
-      <w:r>
-        <w:rPr>
-          <w:rFonts w:ascii="Frutiger LT 45 Light" w:hAnsi="Frutiger LT 45 Light"/>
-          <w:color w:val="FF0000"/>
-        </w:rPr>
-        <w:t xml:space="preserve">It says that there is problem with the content in the file, and asks if it should try to restore it. The file looked OK when opening it (but did not check it in detail, as for instance all </w:t>
-      </w:r>
-      <w:r>
-        <w:rPr>
-          <w:rFonts w:ascii="Frutiger LT 45 Light" w:hAnsi="Frutiger LT 45 Light"/>
-          <w:color w:val="FF0000"/>
-        </w:rPr>
-        <w:t>formatting</w:t>
-      </w:r>
-      <w:r>
-        <w:rPr>
-          <w:rFonts w:ascii="Frutiger LT 45 Light" w:hAnsi="Frutiger LT 45 Light"/>
-          <w:color w:val="FF0000"/>
-        </w:rPr>
-        <w:t>…)</w:t>
-      </w:r>
-    </w:p>
-    <w:p>
-      <w:pPr>
-        <w:pStyle w:val="ListParagraph"/>
-        <w:ind w:left="1080"/>
-        <w:rPr>
-          <w:rFonts w:ascii="Frutiger LT 45 Light" w:hAnsi="Frutiger LT 45 Light"/>
-          <w:color w:val="FF0000"/>
-        </w:rPr>
-      </w:pPr>
-    </w:p>
-    <w:p>
-      <w:pPr>
-        <w:pStyle w:val="ListParagraph"/>
-        <w:ind w:left="1080"/>
-        <w:rPr>
-          <w:rFonts w:ascii="Frutiger LT 45 Light" w:hAnsi="Frutiger LT 45 Light"/>
-          <w:b/>
-        </w:rPr>
-      </w:pPr>
-      <w:r>
-        <w:rPr>
-          <w:rFonts w:ascii="Frutiger LT 45 Light" w:hAnsi="Frutiger LT 45 Light"/>
-          <w:b/>
-        </w:rPr>
-        <w:t>Test results: This issue occurred when a record was created without the barrier field</w:t>
-      </w:r>
-      <w:r>
-        <w:rPr>
-          <w:rFonts w:ascii="Frutiger LT 45 Light" w:hAnsi="Frutiger LT 45 Light"/>
-          <w:b/>
-        </w:rPr>
-        <w:t xml:space="preserve"> and recommendation field.</w:t>
-      </w:r>
+        <w:t>I got the following failure message (in Norwegian) when trying to open the Excel file. It says that there is problem with the content in the file, and asks if it should try to restore it. The file looked OK when opening it (but did not check it in detail, as for instance all formatting…)</w:t>
+      </w:r>
+    </w:p>
+    <w:p>
+      <w:pPr>
+        <w:pStyle w:val="ListParagraph"/>
+        <w:ind w:left="1080"/>
+        <w:rPr>
+          <w:rFonts w:ascii="Frutiger LT 45 Light" w:hAnsi="Frutiger LT 45 Light"/>
+          <w:b/>
+          <w:color w:val="385623" w:themeColor="accent6" w:themeShade="80"/>
+        </w:rPr>
+      </w:pPr>
+    </w:p>
+    <w:tbl>
+      <w:tblPr>
+        <w:tblStyle w:val="TableGrid"/>
+        <w:tblW w:w="0" w:type="auto"/>
+        <w:tblInd w:w="1080" w:type="dxa"/>
+        <w:tblLook w:val="04A0" w:firstRow="1" w:lastRow="0" w:firstColumn="1" w:lastColumn="0" w:noHBand="0" w:noVBand="1"/>
+      </w:tblPr>
+      <w:tblGrid>
+        <w:gridCol w:w="8270"/>
+      </w:tblGrid>
+      <w:tr>
+        <w:tc>
+          <w:tcPr>
+            <w:tcW w:w="9350" w:type="dxa"/>
+          </w:tcPr>
+          <w:p>
+            <w:pPr>
+              <w:pStyle w:val="ListParagraph"/>
+              <w:ind w:left="0"/>
+              <w:rPr>
+                <w:rFonts w:ascii="Frutiger LT 45 Light" w:hAnsi="Frutiger LT 45 Light"/>
+                <w:b/>
+                <w:color w:val="385623" w:themeColor="accent6" w:themeShade="80"/>
+              </w:rPr>
+            </w:pPr>
+            <w:r>
+              <w:rPr>
+                <w:rFonts w:ascii="Frutiger LT 45 Light" w:hAnsi="Frutiger LT 45 Light"/>
+                <w:b/>
+                <w:color w:val="385623" w:themeColor="accent6" w:themeShade="80"/>
+              </w:rPr>
+              <w:t>The issue is resolved.</w:t>
+            </w:r>
+          </w:p>
+        </w:tc>
+      </w:tr>
+    </w:tbl>
+    <w:p>
+      <w:pPr>
+        <w:pStyle w:val="ListParagraph"/>
+        <w:ind w:left="1080"/>
+        <w:rPr>
+          <w:rFonts w:ascii="Frutiger LT 45 Light" w:hAnsi="Frutiger LT 45 Light"/>
+          <w:b/>
+        </w:rPr>
+      </w:pPr>
     </w:p>
     <w:p>
       <w:pPr>
@@ -561,6 +578,7 @@
           <w:rFonts w:ascii="Frutiger LT 45 Light" w:hAnsi="Frutiger LT 45 Light"/>
           <w:b/>
         </w:rPr>
+        <w:lastRenderedPageBreak/>
         <w:t>Records are not showing after uploading.</w:t>
       </w:r>
     </w:p>
@@ -600,38 +618,53 @@
         </w:rPr>
       </w:pPr>
     </w:p>
-    <w:p>
-      <w:pPr>
-        <w:pStyle w:val="ListParagraph"/>
-        <w:ind w:left="1080"/>
-        <w:rPr>
-          <w:rFonts w:ascii="Frutiger LT 45 Light" w:hAnsi="Frutiger LT 45 Light"/>
-          <w:b/>
-        </w:rPr>
-      </w:pPr>
-      <w:r>
-        <w:rPr>
-          <w:rFonts w:ascii="Frutiger LT 45 Light" w:hAnsi="Frutiger LT 45 Light"/>
-          <w:b/>
-          <w:szCs w:val="20"/>
-        </w:rPr>
-        <w:t>Test result: This is a known issue in IE 11. The records are shown only after refreshing the page.</w:t>
-      </w:r>
-      <w:r>
-        <w:rPr>
-          <w:rFonts w:ascii="Frutiger LT 45 Light" w:hAnsi="Frutiger LT 45 Light"/>
-          <w:b/>
-        </w:rPr>
-        <w:t xml:space="preserve"> </w:t>
-      </w:r>
-    </w:p>
-    <w:p>
-      <w:pPr>
-        <w:pStyle w:val="ListParagraph"/>
-        <w:ind w:left="1080"/>
-        <w:rPr>
-          <w:rFonts w:ascii="Frutiger LT 45 Light" w:hAnsi="Frutiger LT 45 Light"/>
-          <w:b/>
+    <w:tbl>
+      <w:tblPr>
+        <w:tblStyle w:val="TableGrid"/>
+        <w:tblW w:w="0" w:type="auto"/>
+        <w:tblInd w:w="1080" w:type="dxa"/>
+        <w:tblLook w:val="04A0" w:firstRow="1" w:lastRow="0" w:firstColumn="1" w:lastColumn="0" w:noHBand="0" w:noVBand="1"/>
+      </w:tblPr>
+      <w:tblGrid>
+        <w:gridCol w:w="8270"/>
+      </w:tblGrid>
+      <w:tr>
+        <w:tc>
+          <w:tcPr>
+            <w:tcW w:w="9350" w:type="dxa"/>
+          </w:tcPr>
+          <w:p>
+            <w:pPr>
+              <w:pStyle w:val="ListParagraph"/>
+              <w:ind w:left="0"/>
+              <w:rPr>
+                <w:rFonts w:ascii="Frutiger LT 45 Light" w:hAnsi="Frutiger LT 45 Light"/>
+                <w:b/>
+                <w:color w:val="92D050"/>
+                <w:szCs w:val="20"/>
+              </w:rPr>
+            </w:pPr>
+            <w:r>
+              <w:rPr>
+                <w:rFonts w:ascii="Frutiger LT 45 Light" w:hAnsi="Frutiger LT 45 Light"/>
+                <w:b/>
+                <w:color w:val="385623" w:themeColor="accent6" w:themeShade="80"/>
+                <w:szCs w:val="20"/>
+              </w:rPr>
+              <w:t>We tested in Windows 7’s IE 11 and Windows servers’ 2016’s IE 11 version, this issue is resolved.</w:t>
+            </w:r>
+          </w:p>
+        </w:tc>
+      </w:tr>
+    </w:tbl>
+    <w:p>
+      <w:pPr>
+        <w:pStyle w:val="ListParagraph"/>
+        <w:ind w:left="1080"/>
+        <w:rPr>
+          <w:rFonts w:ascii="Frutiger LT 45 Light" w:hAnsi="Frutiger LT 45 Light"/>
+          <w:color w:val="FF0000"/>
+          <w:szCs w:val="20"/>
         </w:rPr>
       </w:pPr>
     </w:p>
@@ -642,7 +675,6 @@
           <w:ilvl w:val="0"/>
           <w:numId w:val="5"/>
         </w:numPr>
-        <w:cnfStyle w:val="000000100000" w:firstRow="0" w:lastRow="0" w:firstColumn="0" w:lastColumn="0" w:oddVBand="0" w:evenVBand="0" w:oddHBand="1" w:evenHBand="0" w:firstRowFirstColumn="0" w:firstRowLastColumn="0" w:lastRowFirstColumn="0" w:lastRowLastColumn="0"/>
         <w:rPr>
           <w:rFonts w:ascii="Frutiger LT 45 Light" w:hAnsi="Frutiger LT 45 Light"/>
           <w:color w:val="FF0000"/>
@@ -661,7 +693,6 @@
       <w:pPr>
         <w:pStyle w:val="ListParagraph"/>
         <w:ind w:left="1080"/>
-        <w:cnfStyle w:val="000000100000" w:firstRow="0" w:lastRow="0" w:firstColumn="0" w:lastColumn="0" w:oddVBand="0" w:evenVBand="0" w:oddHBand="1" w:evenHBand="0" w:firstRowFirstColumn="0" w:firstRowLastColumn="0" w:lastRowFirstColumn="0" w:lastRowLastColumn="0"/>
         <w:rPr>
           <w:rFonts w:ascii="Frutiger LT 45 Light" w:hAnsi="Frutiger LT 45 Light"/>
           <w:color w:val="FF0000"/>
@@ -687,7 +718,6 @@
       <w:pPr>
         <w:pStyle w:val="ListParagraph"/>
         <w:ind w:left="1080"/>
-        <w:cnfStyle w:val="000000100000" w:firstRow="0" w:lastRow="0" w:firstColumn="0" w:lastColumn="0" w:oddVBand="0" w:evenVBand="0" w:oddHBand="1" w:evenHBand="0" w:firstRowFirstColumn="0" w:firstRowLastColumn="0" w:lastRowFirstColumn="0" w:lastRowLastColumn="0"/>
         <w:rPr>
           <w:rFonts w:ascii="Frutiger LT 45 Light" w:hAnsi="Frutiger LT 45 Light"/>
           <w:color w:val="FF0000"/>
@@ -695,39 +725,54 @@
         </w:rPr>
       </w:pPr>
     </w:p>
-    <w:p>
-      <w:pPr>
-        <w:pStyle w:val="ListParagraph"/>
-        <w:ind w:left="1080"/>
-        <w:cnfStyle w:val="000000100000" w:firstRow="0" w:lastRow="0" w:firstColumn="0" w:lastColumn="0" w:oddVBand="0" w:evenVBand="0" w:oddHBand="1" w:evenHBand="0" w:firstRowFirstColumn="0" w:firstRowLastColumn="0" w:lastRowFirstColumn="0" w:lastRowLastColumn="0"/>
-        <w:rPr>
-          <w:rFonts w:ascii="Frutiger LT 45 Light" w:hAnsi="Frutiger LT 45 Light"/>
-          <w:b/>
-          <w:szCs w:val="20"/>
-        </w:rPr>
-      </w:pPr>
-      <w:r>
-        <w:rPr>
-          <w:rFonts w:ascii="Frutiger LT 45 Light" w:hAnsi="Frutiger LT 45 Light"/>
-          <w:b/>
-          <w:szCs w:val="20"/>
-        </w:rPr>
-        <w:t>Test result: Cannot be replicated. The records are highlighted when the mouse is hovered over them and the pointer is changed.</w:t>
-      </w:r>
-    </w:p>
-    <w:p>
-      <w:pPr>
-        <w:pStyle w:val="ListParagraph"/>
-        <w:ind w:left="1080"/>
-        <w:rPr>
-          <w:rFonts w:ascii="Frutiger LT 45 Light" w:hAnsi="Frutiger LT 45 Light"/>
-        </w:rPr>
-      </w:pPr>
-    </w:p>
-    <w:p>
-      <w:pPr>
-        <w:pStyle w:val="ListParagraph"/>
-        <w:ind w:left="1080"/>
+    <w:tbl>
+      <w:tblPr>
+        <w:tblStyle w:val="TableGrid"/>
+        <w:tblW w:w="0" w:type="auto"/>
+        <w:tblInd w:w="1080" w:type="dxa"/>
+        <w:tblLook w:val="04A0" w:firstRow="1" w:lastRow="0" w:firstColumn="1" w:lastColumn="0" w:noHBand="0" w:noVBand="1"/>
+      </w:tblPr>
+      <w:tblGrid>
+        <w:gridCol w:w="8270"/>
+      </w:tblGrid>
+      <w:tr>
+        <w:tc>
+          <w:tcPr>
+            <w:tcW w:w="9350" w:type="dxa"/>
+          </w:tcPr>
+          <w:p>
+            <w:pPr>
+              <w:pStyle w:val="ListParagraph"/>
+              <w:ind w:left="0"/>
+              <w:rPr>
+                <w:rFonts w:ascii="Frutiger LT 45 Light" w:hAnsi="Frutiger LT 45 Light"/>
+                <w:color w:val="92D050"/>
+                <w:szCs w:val="20"/>
+              </w:rPr>
+            </w:pPr>
+            <w:r>
+              <w:rPr>
+                <w:rFonts w:ascii="Frutiger LT 45 Light" w:hAnsi="Frutiger LT 45 Light"/>
+                <w:b/>
+                <w:color w:val="385623" w:themeColor="accent6" w:themeShade="80"/>
+                <w:szCs w:val="20"/>
+              </w:rPr>
+              <w:t>The row/record gets shaded only when the course is hovered above it</w:t>
+            </w:r>
+            <w:r>
+              <w:rPr>
+                <w:rFonts w:ascii="Frutiger LT 45 Light" w:hAnsi="Frutiger LT 45 Light"/>
+                <w:color w:val="92D050"/>
+                <w:szCs w:val="20"/>
+              </w:rPr>
+              <w:t>.</w:t>
+            </w:r>
+          </w:p>
+        </w:tc>
+      </w:tr>
+    </w:tbl>
+    <w:p>
+      <w:pPr>
         <w:rPr>
           <w:rFonts w:ascii="Frutiger LT 45 Light" w:hAnsi="Frutiger LT 45 Light"/>
           <w:b/>
@@ -755,7 +800,6 @@
           <w:sz w:val="32"/>
           <w:szCs w:val="32"/>
         </w:rPr>
-        <w:lastRenderedPageBreak/>
         <w:t>Safe Job Analysis page:</w:t>
       </w:r>
     </w:p>
@@ -801,55 +845,58 @@
           <w:color w:val="FF0000"/>
           <w:szCs w:val="20"/>
         </w:rPr>
-        <w:t>The Word file formatting is not as good as it should be – e.g. words are divided in the middle instead of being moved to the line below, and so on. Put an exampl</w:t>
-      </w:r>
-      <w:r>
+        <w:t>The Word file formatting is not as good as it should be – e.g. words are divided in the middle instead of being moved to the line below, and so on. Put an example of this at the end of this document.</w:t>
+      </w:r>
+    </w:p>
+    <w:p>
+      <w:pPr>
+        <w:pStyle w:val="ListParagraph"/>
+        <w:ind w:left="1080"/>
         <w:rPr>
           <w:rFonts w:ascii="Frutiger LT 45 Light" w:hAnsi="Frutiger LT 45 Light"/>
           <w:color w:val="FF0000"/>
           <w:szCs w:val="20"/>
         </w:rPr>
-        <w:t>e of this at the end of this do</w:t>
-      </w:r>
-      <w:r>
-        <w:rPr>
-          <w:rFonts w:ascii="Frutiger LT 45 Light" w:hAnsi="Frutiger LT 45 Light"/>
-          <w:color w:val="FF0000"/>
-          <w:szCs w:val="20"/>
-        </w:rPr>
-        <w:t>cument.</w:t>
-      </w:r>
-    </w:p>
-    <w:p>
-      <w:pPr>
-        <w:pStyle w:val="ListParagraph"/>
-        <w:ind w:left="1080"/>
-        <w:rPr>
-          <w:rFonts w:ascii="Frutiger LT 45 Light" w:hAnsi="Frutiger LT 45 Light"/>
-          <w:color w:val="FF0000"/>
-          <w:szCs w:val="20"/>
-        </w:rPr>
-      </w:pPr>
-    </w:p>
-    <w:p>
-      <w:pPr>
-        <w:pStyle w:val="ListParagraph"/>
-        <w:ind w:left="1080"/>
-        <w:rPr>
-          <w:rFonts w:ascii="Frutiger LT 45 Light" w:hAnsi="Frutiger LT 45 Light"/>
-          <w:b/>
-          <w:szCs w:val="20"/>
-        </w:rPr>
-      </w:pPr>
-      <w:r>
-        <w:rPr>
-          <w:rFonts w:ascii="Frutiger LT 45 Light" w:hAnsi="Frutiger LT 45 Light"/>
-          <w:b/>
-          <w:szCs w:val="20"/>
-        </w:rPr>
-        <w:t>Test result: Known issue.</w:t>
-      </w:r>
-    </w:p>
+      </w:pPr>
+    </w:p>
+    <w:tbl>
+      <w:tblPr>
+        <w:tblStyle w:val="TableGrid"/>
+        <w:tblW w:w="0" w:type="auto"/>
+        <w:tblInd w:w="1080" w:type="dxa"/>
+        <w:tblLook w:val="04A0" w:firstRow="1" w:lastRow="0" w:firstColumn="1" w:lastColumn="0" w:noHBand="0" w:noVBand="1"/>
+      </w:tblPr>
+      <w:tblGrid>
+        <w:gridCol w:w="8270"/>
+      </w:tblGrid>
+      <w:tr>
+        <w:tc>
+          <w:tcPr>
+            <w:tcW w:w="9350" w:type="dxa"/>
+          </w:tcPr>
+          <w:p>
+            <w:pPr>
+              <w:pStyle w:val="ListParagraph"/>
+              <w:ind w:left="0"/>
+              <w:rPr>
+                <w:rFonts w:ascii="Frutiger LT 45 Light" w:hAnsi="Frutiger LT 45 Light"/>
+                <w:b/>
+                <w:szCs w:val="20"/>
+              </w:rPr>
+            </w:pPr>
+            <w:r>
+              <w:rPr>
+                <w:rFonts w:ascii="Frutiger LT 45 Light" w:hAnsi="Frutiger LT 45 Light"/>
+                <w:b/>
+                <w:color w:val="385623" w:themeColor="accent6" w:themeShade="80"/>
+                <w:szCs w:val="20"/>
+              </w:rPr>
+              <w:t xml:space="preserve">The issue is resolved but there is one limitation of the specified column widths. Now the column width is auto adjusted, this is the only option to resolve this issue. </w:t>
+            </w:r>
+          </w:p>
+        </w:tc>
+      </w:tr>
+    </w:tbl>
     <w:p>
       <w:pPr>
         <w:pStyle w:val="ListParagraph"/>
@@ -879,23 +926,78 @@
           <w:rFonts w:ascii="Frutiger LT 45 Light" w:hAnsi="Frutiger LT 45 Light"/>
           <w:b/>
         </w:rPr>
-        <w:t>Would it be pos</w:t>
-      </w:r>
-      <w:r>
-        <w:rPr>
-          <w:rFonts w:ascii="Frutiger LT 45 Light" w:hAnsi="Frutiger LT 45 Light"/>
-          <w:b/>
-        </w:rPr>
-        <w:t>sible to have the Safe Job Anal</w:t>
-      </w:r>
-      <w:r>
-        <w:rPr>
-          <w:rFonts w:ascii="Frutiger LT 45 Light" w:hAnsi="Frutiger LT 45 Light"/>
-          <w:b/>
-        </w:rPr>
-        <w:t>ysis saved as Word (instead or in addition to save as PDF)?</w:t>
-      </w:r>
-    </w:p>
+        <w:t>Would it be possible to have the Safe Job Analysis saved as Word (instead or in addition to save as PDF)?</w:t>
+      </w:r>
+    </w:p>
+    <w:p>
+      <w:pPr>
+        <w:pStyle w:val="ListParagraph"/>
+        <w:ind w:left="1080"/>
+        <w:rPr>
+          <w:rFonts w:ascii="Frutiger LT 45 Light" w:hAnsi="Frutiger LT 45 Light"/>
+          <w:b/>
+          <w:szCs w:val="20"/>
+        </w:rPr>
+      </w:pPr>
+    </w:p>
+    <w:tbl>
+      <w:tblPr>
+        <w:tblStyle w:val="TableGrid"/>
+        <w:tblW w:w="0" w:type="auto"/>
+        <w:tblInd w:w="1080" w:type="dxa"/>
+        <w:tblLook w:val="04A0" w:firstRow="1" w:lastRow="0" w:firstColumn="1" w:lastColumn="0" w:noHBand="0" w:noVBand="1"/>
+      </w:tblPr>
+      <w:tblGrid>
+        <w:gridCol w:w="8270"/>
+      </w:tblGrid>
+      <w:tr>
+        <w:tc>
+          <w:tcPr>
+            <w:tcW w:w="9350" w:type="dxa"/>
+          </w:tcPr>
+          <w:p>
+            <w:pPr>
+              <w:pStyle w:val="ListParagraph"/>
+              <w:ind w:left="0"/>
+              <w:rPr>
+                <w:rFonts w:ascii="Frutiger LT 45 Light" w:hAnsi="Frutiger LT 45 Light"/>
+                <w:b/>
+                <w:szCs w:val="20"/>
+              </w:rPr>
+            </w:pPr>
+            <w:r>
+              <w:rPr>
+                <w:rFonts w:ascii="Frutiger LT 45 Light" w:hAnsi="Frutiger LT 45 Light"/>
+                <w:b/>
+                <w:color w:val="385623" w:themeColor="accent6" w:themeShade="80"/>
+                <w:szCs w:val="20"/>
+              </w:rPr>
+              <w:t xml:space="preserve">Currently for Save as pdf and Save as word document the </w:t>
+            </w:r>
+            <w:proofErr w:type="spellStart"/>
+            <w:r>
+              <w:rPr>
+                <w:rFonts w:ascii="Frutiger LT 45 Light" w:hAnsi="Frutiger LT 45 Light"/>
+                <w:b/>
+                <w:color w:val="385623" w:themeColor="accent6" w:themeShade="80"/>
+                <w:szCs w:val="20"/>
+              </w:rPr>
+              <w:t>liberary</w:t>
+            </w:r>
+            <w:proofErr w:type="spellEnd"/>
+            <w:r>
+              <w:rPr>
+                <w:rFonts w:ascii="Frutiger LT 45 Light" w:hAnsi="Frutiger LT 45 Light"/>
+                <w:b/>
+                <w:color w:val="385623" w:themeColor="accent6" w:themeShade="80"/>
+                <w:szCs w:val="20"/>
+              </w:rPr>
+              <w:t xml:space="preserve"> is different so this can be done only in later phase.</w:t>
+            </w:r>
+          </w:p>
+        </w:tc>
+      </w:tr>
+    </w:tbl>
     <w:p>
       <w:pPr>
         <w:pStyle w:val="ListParagraph"/>
@@ -994,60 +1096,45 @@
         </w:rPr>
       </w:pPr>
     </w:p>
-    <w:p>
-      <w:pPr>
-        <w:pStyle w:val="ListParagraph"/>
-        <w:ind w:left="1080"/>
-        <w:rPr>
-          <w:rFonts w:ascii="Frutiger LT 45 Light" w:hAnsi="Frutiger LT 45 Light"/>
-          <w:b/>
-          <w:szCs w:val="20"/>
-        </w:rPr>
-      </w:pPr>
-      <w:r>
-        <w:rPr>
-          <w:rFonts w:ascii="Frutiger LT 45 Light" w:hAnsi="Frutiger LT 45 Light"/>
-          <w:b/>
-          <w:szCs w:val="20"/>
-        </w:rPr>
-        <w:t xml:space="preserve">Test result: </w:t>
-      </w:r>
-      <w:r>
-        <w:rPr>
-          <w:rFonts w:ascii="Frutiger LT 45 Light" w:hAnsi="Frutiger LT 45 Light"/>
-          <w:b/>
-          <w:szCs w:val="20"/>
-        </w:rPr>
-        <w:t xml:space="preserve">Could not be replicated. </w:t>
-      </w:r>
-      <w:r>
-        <w:rPr>
-          <w:rFonts w:ascii="Frutiger LT 45 Light" w:hAnsi="Frutiger LT 45 Light"/>
-          <w:b/>
-          <w:szCs w:val="20"/>
-        </w:rPr>
-        <w:t>An</w:t>
-      </w:r>
-      <w:r>
-        <w:rPr>
-          <w:rFonts w:ascii="Frutiger LT 45 Light" w:hAnsi="Frutiger LT 45 Light"/>
-          <w:b/>
-          <w:szCs w:val="20"/>
-        </w:rPr>
-        <w:t xml:space="preserve"> error message should be displayed why clicking the create new button if any required field is left out.</w:t>
-      </w:r>
-    </w:p>
-    <w:p>
-      <w:pPr>
-        <w:pStyle w:val="ListParagraph"/>
-        <w:ind w:left="1080"/>
-        <w:rPr>
-          <w:rFonts w:ascii="Frutiger LT 45 Light" w:hAnsi="Frutiger LT 45 Light"/>
-          <w:b/>
-          <w:szCs w:val="20"/>
-        </w:rPr>
-      </w:pPr>
-    </w:p>
+    <w:tbl>
+      <w:tblPr>
+        <w:tblStyle w:val="TableGrid"/>
+        <w:tblW w:w="0" w:type="auto"/>
+        <w:tblInd w:w="1080" w:type="dxa"/>
+        <w:tblLook w:val="04A0" w:firstRow="1" w:lastRow="0" w:firstColumn="1" w:lastColumn="0" w:noHBand="0" w:noVBand="1"/>
+      </w:tblPr>
+      <w:tblGrid>
+        <w:gridCol w:w="8270"/>
+      </w:tblGrid>
+      <w:tr>
+        <w:tc>
+          <w:tcPr>
+            <w:tcW w:w="9350" w:type="dxa"/>
+          </w:tcPr>
+          <w:p>
+            <w:pPr>
+              <w:pStyle w:val="ListParagraph"/>
+              <w:ind w:left="0"/>
+              <w:rPr>
+                <w:rFonts w:ascii="Frutiger LT 45 Light" w:hAnsi="Frutiger LT 45 Light"/>
+                <w:b/>
+                <w:color w:val="92D050"/>
+                <w:szCs w:val="20"/>
+              </w:rPr>
+            </w:pPr>
+            <w:r>
+              <w:rPr>
+                <w:rFonts w:ascii="Frutiger LT 45 Light" w:hAnsi="Frutiger LT 45 Light"/>
+                <w:b/>
+                <w:color w:val="385623" w:themeColor="accent6" w:themeShade="80"/>
+                <w:szCs w:val="20"/>
+              </w:rPr>
+              <w:t>The issue could not be replicated at our end. Probably this test case was run when there may be a network issue.</w:t>
+            </w:r>
+          </w:p>
+        </w:tc>
+      </w:tr>
+    </w:tbl>
     <w:p>
       <w:pPr>
         <w:pStyle w:val="Heading2"/>
@@ -1069,6 +1156,7 @@
           <w:sz w:val="32"/>
           <w:szCs w:val="32"/>
         </w:rPr>
+        <w:lastRenderedPageBreak/>
         <w:t>Cache issue:</w:t>
       </w:r>
     </w:p>
@@ -1087,7 +1175,7 @@
         </w:rPr>
         <w:t xml:space="preserve">When changing between different users, all information is not updated when going into the system. In the case below I had been in as </w:t>
       </w:r>
-      <w:hyperlink r:id="rId6" w:history="1">
+      <w:hyperlink r:id="rId5" w:history="1">
         <w:r>
           <w:rPr>
             <w:rStyle w:val="Hyperlink"/>
@@ -1103,7 +1191,7 @@
         </w:rPr>
         <w:t xml:space="preserve"> (that is project administrator and has been assigned to 3 projects), and I logged out and in again as </w:t>
       </w:r>
-      <w:hyperlink r:id="rId7" w:history="1">
+      <w:hyperlink r:id="rId6" w:history="1">
         <w:r>
           <w:rPr>
             <w:rStyle w:val="Hyperlink"/>
@@ -1117,35 +1205,7 @@
           <w:rFonts w:ascii="Frutiger LT 45 Light" w:hAnsi="Frutiger LT 45 Light"/>
           <w:color w:val="1F497D"/>
         </w:rPr>
-        <w:t xml:space="preserve"> (the </w:t>
-      </w:r>
-      <w:r>
-        <w:rPr>
-          <w:rFonts w:ascii="Frutiger LT 45 Light" w:hAnsi="Frutiger LT 45 Light"/>
-          <w:color w:val="1F497D"/>
-        </w:rPr>
-        <w:t>organization</w:t>
-      </w:r>
-      <w:r>
-        <w:rPr>
-          <w:rFonts w:ascii="Frutiger LT 45 Light" w:hAnsi="Frutiger LT 45 Light"/>
-          <w:color w:val="1F497D"/>
-        </w:rPr>
-        <w:t xml:space="preserve"> administrator). As you can see from the screenshot, only the three projects for the project administrator were visible on the screen (should have been 4 more). When </w:t>
-      </w:r>
-      <w:r>
-        <w:rPr>
-          <w:rFonts w:ascii="Frutiger LT 45 Light" w:hAnsi="Frutiger LT 45 Light"/>
-          <w:color w:val="1F497D"/>
-        </w:rPr>
-        <w:t>clicking</w:t>
-      </w:r>
-      <w:r>
-        <w:rPr>
-          <w:rFonts w:ascii="Frutiger LT 45 Light" w:hAnsi="Frutiger LT 45 Light"/>
-          <w:color w:val="1F497D"/>
-        </w:rPr>
-        <w:t xml:space="preserve"> on a project, and then going out again, the correct screen is shown.</w:t>
+        <w:t xml:space="preserve"> (the organization administrator). As you can see from the screenshot, only the three projects for the project administrator were visible on the screen (should have been 4 more). When clicking on a project, and then going out again, the correct screen is shown.</w:t>
       </w:r>
     </w:p>
     <w:p>
@@ -1157,22 +1217,70 @@
           <w:color w:val="1F497D"/>
         </w:rPr>
       </w:pPr>
-    </w:p>
+      <w:bookmarkStart w:id="0" w:name="_GoBack"/>
+      <w:bookmarkEnd w:id="0"/>
+    </w:p>
+    <w:tbl>
+      <w:tblPr>
+        <w:tblStyle w:val="TableGrid"/>
+        <w:tblW w:w="0" w:type="auto"/>
+        <w:tblInd w:w="720" w:type="dxa"/>
+        <w:tblLook w:val="04A0" w:firstRow="1" w:lastRow="0" w:firstColumn="1" w:lastColumn="0" w:noHBand="0" w:noVBand="1"/>
+      </w:tblPr>
+      <w:tblGrid>
+        <w:gridCol w:w="8630"/>
+      </w:tblGrid>
+      <w:tr>
+        <w:tc>
+          <w:tcPr>
+            <w:tcW w:w="9350" w:type="dxa"/>
+          </w:tcPr>
+          <w:p>
+            <w:pPr>
+              <w:pStyle w:val="BodyText"/>
+              <w:rPr>
+                <w:rFonts w:ascii="Frutiger LT 45 Light" w:hAnsi="Frutiger LT 45 Light"/>
+                <w:b/>
+                <w:color w:val="385623" w:themeColor="accent6" w:themeShade="80"/>
+              </w:rPr>
+            </w:pPr>
+            <w:r>
+              <w:rPr>
+                <w:rFonts w:ascii="Frutiger LT 45 Light" w:hAnsi="Frutiger LT 45 Light"/>
+                <w:b/>
+                <w:color w:val="385623" w:themeColor="accent6" w:themeShade="80"/>
+              </w:rPr>
+              <w:t>This issue is resolved but we can only verify it after we push our code to UAT deployment.</w:t>
+            </w:r>
+          </w:p>
+        </w:tc>
+      </w:tr>
+    </w:tbl>
     <w:p>
       <w:pPr>
         <w:pStyle w:val="BodyText"/>
         <w:ind w:left="720"/>
         <w:rPr>
           <w:rFonts w:ascii="Frutiger LT 45 Light" w:hAnsi="Frutiger LT 45 Light"/>
-          <w:b/>
-        </w:rPr>
-      </w:pPr>
-      <w:r>
-        <w:rPr>
-          <w:rFonts w:ascii="Frutiger LT 45 Light" w:hAnsi="Frutiger LT 45 Light"/>
-          <w:b/>
-        </w:rPr>
-        <w:t>Test result: This issue was there in IE 11 due to cache problem.</w:t>
+          <w:color w:val="1F497D"/>
+        </w:rPr>
+      </w:pPr>
+    </w:p>
+    <w:p>
+      <w:pPr>
+        <w:pStyle w:val="BodyText"/>
+        <w:ind w:left="720"/>
+        <w:rPr>
+          <w:rFonts w:ascii="Frutiger LT 45 Light" w:hAnsi="Frutiger LT 45 Light"/>
+          <w:b/>
+        </w:rPr>
+      </w:pPr>
+      <w:r>
+        <w:rPr>
+          <w:rFonts w:ascii="Frutiger LT 45 Light" w:hAnsi="Frutiger LT 45 Light"/>
+          <w:b/>
+        </w:rPr>
+        <w:t>.</w:t>
       </w:r>
     </w:p>
     <w:p>
@@ -2489,6 +2597,25 @@
       <w:u w:val="single"/>
     </w:rPr>
   </w:style>
+  <w:style w:type="table" w:styleId="TableGrid">
+    <w:name w:val="Table Grid"/>
+    <w:basedOn w:val="TableNormal"/>
+    <w:uiPriority w:val="39"/>
+    <w:rsid w:val="004C5C19"/>
+    <w:pPr>
+      <w:spacing w:after="0" w:line="240" w:lineRule="auto"/>
+    </w:pPr>
+    <w:tblPr>
+      <w:tblBorders>
+        <w:top w:val="single" w:sz="4" w:space="0" w:color="auto"/>
+        <w:left w:val="single" w:sz="4" w:space="0" w:color="auto"/>
+        <w:bottom w:val="single" w:sz="4" w:space="0" w:color="auto"/>
+        <w:right w:val="single" w:sz="4" w:space="0" w:color="auto"/>
+        <w:insideH w:val="single" w:sz="4" w:space="0" w:color="auto"/>
+        <w:insideV w:val="single" w:sz="4" w:space="0" w:color="auto"/>
+      </w:tblBorders>
+    </w:tblPr>
+  </w:style>
 </w:styles>
 </file>
 

</xml_diff>